<commit_message>
Added requirements and run.sh
</commit_message>
<xml_diff>
--- a/report/report.docx
+++ b/report/report.docx
@@ -21,93 +21,201 @@
       <w:r>
         <w:t xml:space="preserve"> link: </w:t>
       </w:r>
+      <w:hyperlink r:id="rId5" w:history="1">
+        <w:r>
+          <w:rPr>
+            <w:rStyle w:val="Hyperlink"/>
+          </w:rPr>
+          <w:t>https://github.com/Dashree/income_predictor.git</w:t>
+        </w:r>
+      </w:hyperlink>
+    </w:p>
+    <w:p/>
+    <w:p>
+      <w:pPr>
+        <w:rPr>
+          <w:b/>
+          <w:bCs/>
+        </w:rPr>
+      </w:pPr>
+      <w:r>
+        <w:rPr>
+          <w:b/>
+          <w:bCs/>
+        </w:rPr>
+        <w:t>1</w:t>
+      </w:r>
+      <w:r>
+        <w:rPr>
+          <w:b/>
+          <w:bCs/>
+        </w:rPr>
+        <w:t xml:space="preserve">. </w:t>
+      </w:r>
+      <w:r>
+        <w:rPr>
+          <w:b/>
+          <w:bCs/>
+        </w:rPr>
+        <w:t>Task Introduction</w:t>
+      </w:r>
+    </w:p>
+    <w:p>
+      <w:r>
+        <w:t>The goal of this project is to predict whether a person earns more than $50K per year, based on demographic and employment-related features</w:t>
+      </w:r>
+      <w:r>
+        <w:t xml:space="preserve">. This goal is </w:t>
+      </w:r>
+      <w:proofErr w:type="gramStart"/>
+      <w:r>
+        <w:t>important as</w:t>
+      </w:r>
+      <w:proofErr w:type="gramEnd"/>
+      <w:r>
+        <w:t xml:space="preserve"> to help </w:t>
+      </w:r>
+      <w:r>
+        <w:t>organizations</w:t>
+      </w:r>
+      <w:r>
+        <w:t xml:space="preserve"> to identify </w:t>
+      </w:r>
+      <w:r>
+        <w:t xml:space="preserve">which demographic to help and focus to increase the earning capacity to help people.  We will </w:t>
+      </w:r>
+      <w:proofErr w:type="gramStart"/>
+      <w:r>
+        <w:t>employing</w:t>
+      </w:r>
+      <w:proofErr w:type="gramEnd"/>
+      <w:r>
+        <w:t xml:space="preserve"> supervised learning strategies to make predictions as accurate as possible using deterministic techniques.</w:t>
+      </w:r>
+    </w:p>
+    <w:p>
+      <w:r>
+        <w:t xml:space="preserve">The task is to predict whether a person earns more than $50,000 annually, given certain features like age, education level, occupation, hours worked per week, etc. This is a </w:t>
+      </w:r>
+      <w:r>
+        <w:rPr>
+          <w:b/>
+          <w:bCs/>
+        </w:rPr>
+        <w:t>binary classification</w:t>
+      </w:r>
+      <w:r>
+        <w:t xml:space="preserve"> problem, where the target variable is income (greater than $50K or not).</w:t>
+      </w:r>
+    </w:p>
+    <w:p>
+      <w:pPr>
+        <w:rPr>
+          <w:b/>
+          <w:bCs/>
+        </w:rPr>
+      </w:pPr>
+      <w:r>
+        <w:rPr>
+          <w:b/>
+          <w:bCs/>
+        </w:rPr>
+        <w:t>2</w:t>
+      </w:r>
+      <w:r>
+        <w:rPr>
+          <w:b/>
+          <w:bCs/>
+        </w:rPr>
+        <w:t xml:space="preserve">. </w:t>
+      </w:r>
+      <w:r>
+        <w:rPr>
+          <w:b/>
+          <w:bCs/>
+        </w:rPr>
+        <w:t>Code Description</w:t>
+      </w:r>
     </w:p>
     <w:p>
       <w:pPr>
         <w:pStyle w:val="ListParagraph"/>
-        <w:numPr>
-          <w:ilvl w:val="0"/>
-          <w:numId w:val="8"/>
-        </w:numPr>
-      </w:pPr>
-      <w:r>
-        <w:t>Task Introduction</w:t>
-      </w:r>
-    </w:p>
-    <w:p>
-      <w:r>
-        <w:t>The goal of this project is to predict whether a person earns more than $50K per year, based on demographic and employment-related features</w:t>
-      </w:r>
-      <w:r>
-        <w:t xml:space="preserve">. This goal is important as to help </w:t>
-      </w:r>
-      <w:r>
-        <w:t>organizations</w:t>
-      </w:r>
-      <w:r>
-        <w:t xml:space="preserve"> to identify </w:t>
-      </w:r>
-      <w:r>
-        <w:t>which demographic to help and focus to increase the earning capacity to help people.  We will employing supervised learning strategies to make predictions as accurate as possible using deterministic techniques.</w:t>
-      </w:r>
-    </w:p>
-    <w:p>
-      <w:r>
-        <w:t xml:space="preserve">The task is to predict whether a person earns more than $50,000 annually, given certain features like age, education level, occupation, hours worked per week, etc. This is a </w:t>
-      </w:r>
-      <w:r>
-        <w:rPr>
-          <w:b/>
-          <w:bCs/>
-        </w:rPr>
-        <w:t>binary classification</w:t>
-      </w:r>
-      <w:r>
-        <w:t xml:space="preserve"> problem, where the target variable is income (greater than $50K or not).</w:t>
+        <w:ind w:left="0"/>
+      </w:pPr>
+      <w:r>
+        <w:t>Data: folder contains the train and test data provided</w:t>
       </w:r>
     </w:p>
     <w:p>
       <w:pPr>
         <w:pStyle w:val="ListParagraph"/>
-        <w:numPr>
-          <w:ilvl w:val="0"/>
-          <w:numId w:val="8"/>
-        </w:numPr>
-        <w:rPr>
-          <w:b/>
-          <w:bCs/>
-        </w:rPr>
-      </w:pPr>
-      <w:r>
-        <w:rPr>
-          <w:b/>
-          <w:bCs/>
-        </w:rPr>
-        <w:t>Code Description</w:t>
-      </w:r>
-    </w:p>
-    <w:p>
-      <w:pPr>
-        <w:ind w:left="360"/>
-        <w:rPr>
-          <w:b/>
-          <w:bCs/>
-        </w:rPr>
-      </w:pPr>
-    </w:p>
-    <w:p>
-      <w:pPr>
-        <w:rPr>
-          <w:b/>
-          <w:bCs/>
-        </w:rPr>
-      </w:pPr>
-      <w:r>
-        <w:rPr>
-          <w:b/>
-          <w:bCs/>
-        </w:rPr>
-        <w:t xml:space="preserve">3. </w:t>
+        <w:ind w:left="0"/>
+      </w:pPr>
+      <w:proofErr w:type="spellStart"/>
+      <w:proofErr w:type="gramStart"/>
+      <w:r>
+        <w:t>Src</w:t>
+      </w:r>
+      <w:proofErr w:type="spellEnd"/>
+      <w:r>
+        <w:t xml:space="preserve"> :</w:t>
+      </w:r>
+      <w:proofErr w:type="gramEnd"/>
+      <w:r>
+        <w:t xml:space="preserve"> </w:t>
+      </w:r>
+      <w:proofErr w:type="spellStart"/>
+      <w:r>
+        <w:t>Containd</w:t>
+      </w:r>
+      <w:proofErr w:type="spellEnd"/>
+      <w:r>
+        <w:t xml:space="preserve"> all the necessary source code </w:t>
+      </w:r>
+    </w:p>
+    <w:p>
+      <w:pPr>
+        <w:pStyle w:val="ListParagraph"/>
+        <w:ind w:left="0"/>
+      </w:pPr>
+      <w:proofErr w:type="gramStart"/>
+      <w:r>
+        <w:t>Report :</w:t>
+      </w:r>
+      <w:proofErr w:type="gramEnd"/>
+      <w:r>
+        <w:t xml:space="preserve"> Contains this report</w:t>
+      </w:r>
+    </w:p>
+    <w:p>
+      <w:pPr>
+        <w:pStyle w:val="ListParagraph"/>
+        <w:ind w:left="0"/>
+      </w:pPr>
+      <w:r>
+        <w:t>Images: Dataset visualization images</w:t>
+      </w:r>
+    </w:p>
+    <w:p>
+      <w:pPr>
+        <w:rPr>
+          <w:b/>
+          <w:bCs/>
+        </w:rPr>
+      </w:pPr>
+      <w:r>
+        <w:rPr>
+          <w:b/>
+          <w:bCs/>
+        </w:rPr>
+        <w:t>3</w:t>
+      </w:r>
+      <w:r>
+        <w:rPr>
+          <w:b/>
+          <w:bCs/>
+        </w:rPr>
+        <w:t xml:space="preserve">. </w:t>
       </w:r>
       <w:r>
         <w:rPr>
@@ -268,6 +376,7 @@
           <w:ilvl w:val="0"/>
           <w:numId w:val="1"/>
         </w:numPr>
+        <w:spacing w:line="240" w:lineRule="auto"/>
       </w:pPr>
       <w:r>
         <w:rPr>
@@ -286,6 +395,7 @@
           <w:ilvl w:val="0"/>
           <w:numId w:val="1"/>
         </w:numPr>
+        <w:spacing w:line="240" w:lineRule="auto"/>
       </w:pPr>
       <w:proofErr w:type="spellStart"/>
       <w:r>
@@ -306,6 +416,7 @@
           <w:ilvl w:val="0"/>
           <w:numId w:val="1"/>
         </w:numPr>
+        <w:spacing w:line="240" w:lineRule="auto"/>
       </w:pPr>
       <w:proofErr w:type="spellStart"/>
       <w:r>
@@ -326,6 +437,7 @@
           <w:ilvl w:val="0"/>
           <w:numId w:val="1"/>
         </w:numPr>
+        <w:spacing w:line="240" w:lineRule="auto"/>
       </w:pPr>
       <w:r>
         <w:rPr>
@@ -344,6 +456,7 @@
           <w:ilvl w:val="0"/>
           <w:numId w:val="1"/>
         </w:numPr>
+        <w:spacing w:line="240" w:lineRule="auto"/>
       </w:pPr>
       <w:proofErr w:type="spellStart"/>
       <w:r>
@@ -364,6 +477,7 @@
           <w:ilvl w:val="0"/>
           <w:numId w:val="1"/>
         </w:numPr>
+        <w:spacing w:line="240" w:lineRule="auto"/>
       </w:pPr>
       <w:proofErr w:type="spellStart"/>
       <w:r>
@@ -384,6 +498,7 @@
           <w:ilvl w:val="0"/>
           <w:numId w:val="1"/>
         </w:numPr>
+        <w:spacing w:line="240" w:lineRule="auto"/>
       </w:pPr>
       <w:r>
         <w:rPr>
@@ -402,6 +517,7 @@
           <w:ilvl w:val="0"/>
           <w:numId w:val="1"/>
         </w:numPr>
+        <w:spacing w:line="240" w:lineRule="auto"/>
       </w:pPr>
       <w:r>
         <w:rPr>
@@ -420,6 +536,7 @@
           <w:ilvl w:val="0"/>
           <w:numId w:val="1"/>
         </w:numPr>
+        <w:spacing w:line="240" w:lineRule="auto"/>
       </w:pPr>
       <w:r>
         <w:rPr>
@@ -438,6 +555,7 @@
           <w:ilvl w:val="0"/>
           <w:numId w:val="1"/>
         </w:numPr>
+        <w:spacing w:line="240" w:lineRule="auto"/>
       </w:pPr>
       <w:r>
         <w:rPr>
@@ -456,6 +574,7 @@
           <w:ilvl w:val="0"/>
           <w:numId w:val="1"/>
         </w:numPr>
+        <w:spacing w:line="240" w:lineRule="auto"/>
       </w:pPr>
       <w:proofErr w:type="spellStart"/>
       <w:r>
@@ -463,6 +582,7 @@
           <w:b/>
           <w:bCs/>
         </w:rPr>
+        <w:lastRenderedPageBreak/>
         <w:t>capital_gain</w:t>
       </w:r>
       <w:proofErr w:type="spellEnd"/>
@@ -476,6 +596,7 @@
           <w:ilvl w:val="0"/>
           <w:numId w:val="1"/>
         </w:numPr>
+        <w:spacing w:line="240" w:lineRule="auto"/>
       </w:pPr>
       <w:proofErr w:type="spellStart"/>
       <w:r>
@@ -496,6 +617,7 @@
           <w:ilvl w:val="0"/>
           <w:numId w:val="1"/>
         </w:numPr>
+        <w:spacing w:line="240" w:lineRule="auto"/>
       </w:pPr>
       <w:proofErr w:type="spellStart"/>
       <w:r>
@@ -516,6 +638,7 @@
           <w:ilvl w:val="0"/>
           <w:numId w:val="1"/>
         </w:numPr>
+        <w:spacing w:line="240" w:lineRule="auto"/>
       </w:pPr>
       <w:proofErr w:type="spellStart"/>
       <w:r>
@@ -523,7 +646,6 @@
           <w:b/>
           <w:bCs/>
         </w:rPr>
-        <w:lastRenderedPageBreak/>
         <w:t>native_country</w:t>
       </w:r>
       <w:proofErr w:type="spellEnd"/>
@@ -537,6 +659,7 @@
           <w:ilvl w:val="0"/>
           <w:numId w:val="1"/>
         </w:numPr>
+        <w:spacing w:line="240" w:lineRule="auto"/>
       </w:pPr>
       <w:r>
         <w:rPr>
@@ -557,22 +680,144 @@
       <w:r>
         <w:t xml:space="preserve">With 23843 data points for testing. </w:t>
       </w:r>
-      <w:r>
-        <w:t xml:space="preserve"> Out of which </w:t>
-      </w:r>
-    </w:p>
-    <w:p>
-      <w:pPr>
-        <w:rPr>
-          <w:b/>
-          <w:bCs/>
-        </w:rPr>
-      </w:pPr>
-      <w:r>
-        <w:rPr>
-          <w:b/>
-          <w:bCs/>
-        </w:rPr>
+    </w:p>
+    <w:p>
+      <w:r>
+        <w:rPr>
+          <w:noProof/>
+        </w:rPr>
+        <w:drawing>
+          <wp:inline distT="0" distB="0" distL="0" distR="0" wp14:anchorId="524B3ED2" wp14:editId="0D5541FB">
+            <wp:extent cx="3482340" cy="2611755"/>
+            <wp:effectExtent l="0" t="0" r="3810" b="0"/>
+            <wp:docPr id="1492174021" name="Picture 2" descr="A graph of a number of people&#10;&#10;Description automatically generated"/>
+            <wp:cNvGraphicFramePr>
+              <a:graphicFrameLocks xmlns:a="http://schemas.openxmlformats.org/drawingml/2006/main" noChangeAspect="1"/>
+            </wp:cNvGraphicFramePr>
+            <a:graphic xmlns:a="http://schemas.openxmlformats.org/drawingml/2006/main">
+              <a:graphicData uri="http://schemas.openxmlformats.org/drawingml/2006/picture">
+                <pic:pic xmlns:pic="http://schemas.openxmlformats.org/drawingml/2006/picture">
+                  <pic:nvPicPr>
+                    <pic:cNvPr id="1492174021" name="Picture 2" descr="A graph of a number of people&#10;&#10;Description automatically generated"/>
+                    <pic:cNvPicPr>
+                      <a:picLocks noChangeAspect="1" noChangeArrowheads="1"/>
+                    </pic:cNvPicPr>
+                  </pic:nvPicPr>
+                  <pic:blipFill>
+                    <a:blip r:embed="rId6">
+                      <a:extLst>
+                        <a:ext uri="{28A0092B-C50C-407E-A947-70E740481C1C}">
+                          <a14:useLocalDpi xmlns:a14="http://schemas.microsoft.com/office/drawing/2010/main" val="0"/>
+                        </a:ext>
+                      </a:extLst>
+                    </a:blip>
+                    <a:srcRect/>
+                    <a:stretch>
+                      <a:fillRect/>
+                    </a:stretch>
+                  </pic:blipFill>
+                  <pic:spPr bwMode="auto">
+                    <a:xfrm>
+                      <a:off x="0" y="0"/>
+                      <a:ext cx="3482340" cy="2611755"/>
+                    </a:xfrm>
+                    <a:prstGeom prst="rect">
+                      <a:avLst/>
+                    </a:prstGeom>
+                    <a:noFill/>
+                    <a:ln>
+                      <a:noFill/>
+                    </a:ln>
+                  </pic:spPr>
+                </pic:pic>
+              </a:graphicData>
+            </a:graphic>
+          </wp:inline>
+        </w:drawing>
+      </w:r>
+      <w:r>
+        <w:rPr>
+          <w:noProof/>
+        </w:rPr>
+        <w:drawing>
+          <wp:inline distT="0" distB="0" distL="0" distR="0" wp14:anchorId="58B05C67" wp14:editId="219AD9FF">
+            <wp:extent cx="3451860" cy="2588895"/>
+            <wp:effectExtent l="0" t="0" r="0" b="1905"/>
+            <wp:docPr id="1621950788" name="Picture 3"/>
+            <wp:cNvGraphicFramePr>
+              <a:graphicFrameLocks xmlns:a="http://schemas.openxmlformats.org/drawingml/2006/main" noChangeAspect="1"/>
+            </wp:cNvGraphicFramePr>
+            <a:graphic xmlns:a="http://schemas.openxmlformats.org/drawingml/2006/main">
+              <a:graphicData uri="http://schemas.openxmlformats.org/drawingml/2006/picture">
+                <pic:pic xmlns:pic="http://schemas.openxmlformats.org/drawingml/2006/picture">
+                  <pic:nvPicPr>
+                    <pic:cNvPr id="0" name="Picture 3"/>
+                    <pic:cNvPicPr>
+                      <a:picLocks noChangeAspect="1" noChangeArrowheads="1"/>
+                    </pic:cNvPicPr>
+                  </pic:nvPicPr>
+                  <pic:blipFill>
+                    <a:blip r:embed="rId7">
+                      <a:extLst>
+                        <a:ext uri="{28A0092B-C50C-407E-A947-70E740481C1C}">
+                          <a14:useLocalDpi xmlns:a14="http://schemas.microsoft.com/office/drawing/2010/main" val="0"/>
+                        </a:ext>
+                      </a:extLst>
+                    </a:blip>
+                    <a:srcRect/>
+                    <a:stretch>
+                      <a:fillRect/>
+                    </a:stretch>
+                  </pic:blipFill>
+                  <pic:spPr bwMode="auto">
+                    <a:xfrm>
+                      <a:off x="0" y="0"/>
+                      <a:ext cx="3451860" cy="2588895"/>
+                    </a:xfrm>
+                    <a:prstGeom prst="rect">
+                      <a:avLst/>
+                    </a:prstGeom>
+                    <a:noFill/>
+                    <a:ln>
+                      <a:noFill/>
+                    </a:ln>
+                  </pic:spPr>
+                </pic:pic>
+              </a:graphicData>
+            </a:graphic>
+          </wp:inline>
+        </w:drawing>
+      </w:r>
+    </w:p>
+    <w:p>
+      <w:pPr>
+        <w:rPr>
+          <w:b/>
+          <w:bCs/>
+        </w:rPr>
+      </w:pPr>
+    </w:p>
+    <w:p>
+      <w:pPr>
+        <w:rPr>
+          <w:b/>
+          <w:bCs/>
+        </w:rPr>
+      </w:pPr>
+    </w:p>
+    <w:p>
+      <w:pPr>
+        <w:rPr>
+          <w:b/>
+          <w:bCs/>
+        </w:rPr>
+      </w:pPr>
+      <w:r>
+        <w:rPr>
+          <w:b/>
+          <w:bCs/>
+        </w:rPr>
+        <w:lastRenderedPageBreak/>
         <w:t>4. Data Preprocessing</w:t>
       </w:r>
     </w:p>
@@ -640,7 +885,13 @@
         <w:t>Feature scaling</w:t>
       </w:r>
       <w:r>
-        <w:t>: Some machine learning algorithms (e.g., logistic regression, k-nearest neighbors) perform better when features are scaled. Standardization or Min-Max scaling is used for this purpose.</w:t>
+        <w:t xml:space="preserve">: </w:t>
+      </w:r>
+      <w:r>
+        <w:t>M</w:t>
+      </w:r>
+      <w:r>
+        <w:t>achine learning algorithms perform better when features are scaled. Standardization or Min-Max scaling is used for this purpose.</w:t>
       </w:r>
     </w:p>
     <w:p>
@@ -676,6 +927,82 @@
       <w:r>
         <w:t xml:space="preserve"> might create a feature representing net capital.</w:t>
       </w:r>
+      <w:r>
+        <w:br/>
+      </w:r>
+      <w:r>
+        <w:rPr>
+          <w:b/>
+          <w:bCs/>
+          <w:noProof/>
+        </w:rPr>
+        <w:drawing>
+          <wp:inline distT="0" distB="0" distL="0" distR="0" wp14:anchorId="1DD1F27A" wp14:editId="63A3F375">
+            <wp:extent cx="5943600" cy="1783080"/>
+            <wp:effectExtent l="0" t="0" r="0" b="7620"/>
+            <wp:docPr id="987621392" name="Picture 1" descr="A graph of blue bars&#10;&#10;Description automatically generated with medium confidence"/>
+            <wp:cNvGraphicFramePr>
+              <a:graphicFrameLocks xmlns:a="http://schemas.openxmlformats.org/drawingml/2006/main" noChangeAspect="1"/>
+            </wp:cNvGraphicFramePr>
+            <a:graphic xmlns:a="http://schemas.openxmlformats.org/drawingml/2006/main">
+              <a:graphicData uri="http://schemas.openxmlformats.org/drawingml/2006/picture">
+                <pic:pic xmlns:pic="http://schemas.openxmlformats.org/drawingml/2006/picture">
+                  <pic:nvPicPr>
+                    <pic:cNvPr id="987621392" name="Picture 1" descr="A graph of blue bars&#10;&#10;Description automatically generated with medium confidence"/>
+                    <pic:cNvPicPr>
+                      <a:picLocks noChangeAspect="1" noChangeArrowheads="1"/>
+                    </pic:cNvPicPr>
+                  </pic:nvPicPr>
+                  <pic:blipFill>
+                    <a:blip r:embed="rId8" cstate="print">
+                      <a:extLst>
+                        <a:ext uri="{28A0092B-C50C-407E-A947-70E740481C1C}">
+                          <a14:useLocalDpi xmlns:a14="http://schemas.microsoft.com/office/drawing/2010/main" val="0"/>
+                        </a:ext>
+                      </a:extLst>
+                    </a:blip>
+                    <a:srcRect/>
+                    <a:stretch>
+                      <a:fillRect/>
+                    </a:stretch>
+                  </pic:blipFill>
+                  <pic:spPr bwMode="auto">
+                    <a:xfrm>
+                      <a:off x="0" y="0"/>
+                      <a:ext cx="5943600" cy="1783080"/>
+                    </a:xfrm>
+                    <a:prstGeom prst="rect">
+                      <a:avLst/>
+                    </a:prstGeom>
+                    <a:noFill/>
+                    <a:ln>
+                      <a:noFill/>
+                    </a:ln>
+                  </pic:spPr>
+                </pic:pic>
+              </a:graphicData>
+            </a:graphic>
+          </wp:inline>
+        </w:drawing>
+      </w:r>
+    </w:p>
+    <w:p>
+      <w:pPr>
+        <w:numPr>
+          <w:ilvl w:val="0"/>
+          <w:numId w:val="2"/>
+        </w:numPr>
+      </w:pPr>
+      <w:r>
+        <w:rPr>
+          <w:b/>
+          <w:bCs/>
+        </w:rPr>
+        <w:t xml:space="preserve">Removing duplicate entries: </w:t>
+      </w:r>
+      <w:r>
+        <w:t>Removing some duplicate values present in train dataset. In this dataset there are 14 such rows.</w:t>
+      </w:r>
     </w:p>
     <w:p>
       <w:pPr>
@@ -709,7 +1036,7 @@
           <w:b/>
           <w:bCs/>
         </w:rPr>
-        <w:t>Logistic Regression</w:t>
+        <w:t>AdaBoost</w:t>
       </w:r>
       <w:r>
         <w:t>: A simple, interpretable model for binary classification that predicts the probability of an outcome.</w:t>
@@ -786,11 +1113,28 @@
           <w:bCs/>
         </w:rPr>
       </w:pPr>
-      <w:r>
-        <w:rPr>
-          <w:b/>
-          <w:bCs/>
-        </w:rPr>
+    </w:p>
+    <w:p>
+      <w:pPr>
+        <w:rPr>
+          <w:b/>
+          <w:bCs/>
+        </w:rPr>
+      </w:pPr>
+    </w:p>
+    <w:p>
+      <w:pPr>
+        <w:rPr>
+          <w:b/>
+          <w:bCs/>
+        </w:rPr>
+      </w:pPr>
+      <w:r>
+        <w:rPr>
+          <w:b/>
+          <w:bCs/>
+        </w:rPr>
+        <w:lastRenderedPageBreak/>
         <w:t>6. Model Evaluation</w:t>
       </w:r>
     </w:p>
@@ -832,7 +1176,15 @@
         <w:t>F1-Score</w:t>
       </w:r>
       <w:r>
-        <w:t>: The harmonic mean of precision and recall.</w:t>
+        <w:t xml:space="preserve">: The harmonic </w:t>
+      </w:r>
+      <w:proofErr w:type="gramStart"/>
+      <w:r>
+        <w:t>mean</w:t>
+      </w:r>
+      <w:proofErr w:type="gramEnd"/>
+      <w:r>
+        <w:t xml:space="preserve"> of precision and recall.</w:t>
       </w:r>
     </w:p>
     <w:p>
@@ -847,7 +1199,6 @@
           <w:b/>
           <w:bCs/>
         </w:rPr>
-        <w:lastRenderedPageBreak/>
         <w:t>ROC-AUC</w:t>
       </w:r>
       <w:r>
@@ -1027,7 +1378,11 @@
         <w:t>=</w:t>
       </w:r>
       <w:r>
-        <w:t xml:space="preserve"> 90.6%</w:t>
+        <w:t xml:space="preserve"> 90.6</w:t>
+      </w:r>
+      <w:proofErr w:type="gramStart"/>
+      <w:r>
+        <w:t>%</w:t>
       </w:r>
       <w:r>
         <w:t xml:space="preserve"> </w:t>
@@ -1036,7 +1391,11 @@
         <w:t xml:space="preserve"> </w:t>
       </w:r>
       <w:r>
-        <w:t xml:space="preserve">F1-Score = </w:t>
+        <w:t>F</w:t>
+      </w:r>
+      <w:proofErr w:type="gramEnd"/>
+      <w:r>
+        <w:t xml:space="preserve">1-Score = </w:t>
       </w:r>
       <w:r>
         <w:t>78.5</w:t>
@@ -1197,6 +1556,7 @@
           <w:b/>
           <w:bCs/>
         </w:rPr>
+        <w:lastRenderedPageBreak/>
         <w:t>Class imbalance handling</w:t>
       </w:r>
       <w:r>
@@ -1209,11 +1569,6 @@
       <w:proofErr w:type="spellEnd"/>
       <w:r>
         <w:t xml:space="preserve"> for better handling of imbalanced data.</w:t>
-      </w:r>
-    </w:p>
-    <w:p>
-      <w:r>
-        <w:t>This overview gives you a roadmap for implementing income prediction using machine learning, emphasizing data preparation, model evaluation, and analysis.</w:t>
       </w:r>
     </w:p>
     <w:p/>
@@ -1379,6 +1734,95 @@
     </w:lvl>
   </w:abstractNum>
   <w:abstractNum w:abstractNumId="1" w15:restartNumberingAfterBreak="0">
+    <w:nsid w:val="0D2B6D78"/>
+    <w:multiLevelType w:val="hybridMultilevel"/>
+    <w:tmpl w:val="3F5E7CC8"/>
+    <w:lvl w:ilvl="0" w:tplc="0409000F">
+      <w:start w:val="1"/>
+      <w:numFmt w:val="decimal"/>
+      <w:lvlText w:val="%1."/>
+      <w:lvlJc w:val="left"/>
+      <w:pPr>
+        <w:ind w:left="720" w:hanging="360"/>
+      </w:pPr>
+      <w:rPr>
+        <w:rFonts w:hint="default"/>
+      </w:rPr>
+    </w:lvl>
+    <w:lvl w:ilvl="1" w:tplc="04090019" w:tentative="1">
+      <w:start w:val="1"/>
+      <w:numFmt w:val="lowerLetter"/>
+      <w:lvlText w:val="%2."/>
+      <w:lvlJc w:val="left"/>
+      <w:pPr>
+        <w:ind w:left="1440" w:hanging="360"/>
+      </w:pPr>
+    </w:lvl>
+    <w:lvl w:ilvl="2" w:tplc="0409001B" w:tentative="1">
+      <w:start w:val="1"/>
+      <w:numFmt w:val="lowerRoman"/>
+      <w:lvlText w:val="%3."/>
+      <w:lvlJc w:val="right"/>
+      <w:pPr>
+        <w:ind w:left="2160" w:hanging="180"/>
+      </w:pPr>
+    </w:lvl>
+    <w:lvl w:ilvl="3" w:tplc="0409000F" w:tentative="1">
+      <w:start w:val="1"/>
+      <w:numFmt w:val="decimal"/>
+      <w:lvlText w:val="%4."/>
+      <w:lvlJc w:val="left"/>
+      <w:pPr>
+        <w:ind w:left="2880" w:hanging="360"/>
+      </w:pPr>
+    </w:lvl>
+    <w:lvl w:ilvl="4" w:tplc="04090019" w:tentative="1">
+      <w:start w:val="1"/>
+      <w:numFmt w:val="lowerLetter"/>
+      <w:lvlText w:val="%5."/>
+      <w:lvlJc w:val="left"/>
+      <w:pPr>
+        <w:ind w:left="3600" w:hanging="360"/>
+      </w:pPr>
+    </w:lvl>
+    <w:lvl w:ilvl="5" w:tplc="0409001B" w:tentative="1">
+      <w:start w:val="1"/>
+      <w:numFmt w:val="lowerRoman"/>
+      <w:lvlText w:val="%6."/>
+      <w:lvlJc w:val="right"/>
+      <w:pPr>
+        <w:ind w:left="4320" w:hanging="180"/>
+      </w:pPr>
+    </w:lvl>
+    <w:lvl w:ilvl="6" w:tplc="0409000F" w:tentative="1">
+      <w:start w:val="1"/>
+      <w:numFmt w:val="decimal"/>
+      <w:lvlText w:val="%7."/>
+      <w:lvlJc w:val="left"/>
+      <w:pPr>
+        <w:ind w:left="5040" w:hanging="360"/>
+      </w:pPr>
+    </w:lvl>
+    <w:lvl w:ilvl="7" w:tplc="04090019" w:tentative="1">
+      <w:start w:val="1"/>
+      <w:numFmt w:val="lowerLetter"/>
+      <w:lvlText w:val="%8."/>
+      <w:lvlJc w:val="left"/>
+      <w:pPr>
+        <w:ind w:left="5760" w:hanging="360"/>
+      </w:pPr>
+    </w:lvl>
+    <w:lvl w:ilvl="8" w:tplc="0409001B" w:tentative="1">
+      <w:start w:val="1"/>
+      <w:numFmt w:val="lowerRoman"/>
+      <w:lvlText w:val="%9."/>
+      <w:lvlJc w:val="right"/>
+      <w:pPr>
+        <w:ind w:left="6480" w:hanging="180"/>
+      </w:pPr>
+    </w:lvl>
+  </w:abstractNum>
+  <w:abstractNum w:abstractNumId="2" w15:restartNumberingAfterBreak="0">
     <w:nsid w:val="198667E9"/>
     <w:multiLevelType w:val="multilevel"/>
     <w:tmpl w:val="4D4A7F46"/>
@@ -1527,10 +1971,10 @@
       </w:rPr>
     </w:lvl>
   </w:abstractNum>
-  <w:abstractNum w:abstractNumId="2" w15:restartNumberingAfterBreak="0">
+  <w:abstractNum w:abstractNumId="3" w15:restartNumberingAfterBreak="0">
     <w:nsid w:val="205B0A44"/>
     <w:multiLevelType w:val="hybridMultilevel"/>
-    <w:tmpl w:val="10FAAE00"/>
+    <w:tmpl w:val="3480671A"/>
     <w:lvl w:ilvl="0" w:tplc="0409000F">
       <w:start w:val="1"/>
       <w:numFmt w:val="decimal"/>
@@ -1616,7 +2060,7 @@
       </w:pPr>
     </w:lvl>
   </w:abstractNum>
-  <w:abstractNum w:abstractNumId="3" w15:restartNumberingAfterBreak="0">
+  <w:abstractNum w:abstractNumId="4" w15:restartNumberingAfterBreak="0">
     <w:nsid w:val="455F0A94"/>
     <w:multiLevelType w:val="multilevel"/>
     <w:tmpl w:val="1DD86252"/>
@@ -1765,7 +2209,7 @@
       </w:rPr>
     </w:lvl>
   </w:abstractNum>
-  <w:abstractNum w:abstractNumId="4" w15:restartNumberingAfterBreak="0">
+  <w:abstractNum w:abstractNumId="5" w15:restartNumberingAfterBreak="0">
     <w:nsid w:val="50BC12E4"/>
     <w:multiLevelType w:val="multilevel"/>
     <w:tmpl w:val="EC68EAFE"/>
@@ -1914,7 +2358,7 @@
       </w:rPr>
     </w:lvl>
   </w:abstractNum>
-  <w:abstractNum w:abstractNumId="5" w15:restartNumberingAfterBreak="0">
+  <w:abstractNum w:abstractNumId="6" w15:restartNumberingAfterBreak="0">
     <w:nsid w:val="64F553CF"/>
     <w:multiLevelType w:val="multilevel"/>
     <w:tmpl w:val="E14260A0"/>
@@ -2063,7 +2507,7 @@
       </w:rPr>
     </w:lvl>
   </w:abstractNum>
-  <w:abstractNum w:abstractNumId="6" w15:restartNumberingAfterBreak="0">
+  <w:abstractNum w:abstractNumId="7" w15:restartNumberingAfterBreak="0">
     <w:nsid w:val="6E062125"/>
     <w:multiLevelType w:val="multilevel"/>
     <w:tmpl w:val="613A7806"/>
@@ -2212,7 +2656,7 @@
       </w:rPr>
     </w:lvl>
   </w:abstractNum>
-  <w:abstractNum w:abstractNumId="7" w15:restartNumberingAfterBreak="0">
+  <w:abstractNum w:abstractNumId="8" w15:restartNumberingAfterBreak="0">
     <w:nsid w:val="7ACE79E7"/>
     <w:multiLevelType w:val="multilevel"/>
     <w:tmpl w:val="DAD25612"/>
@@ -2329,25 +2773,28 @@
     <w:abstractNumId w:val="0"/>
   </w:num>
   <w:num w:numId="2" w16cid:durableId="1903714372">
+    <w:abstractNumId w:val="7"/>
+  </w:num>
+  <w:num w:numId="3" w16cid:durableId="651102816">
     <w:abstractNumId w:val="6"/>
   </w:num>
-  <w:num w:numId="3" w16cid:durableId="651102816">
+  <w:num w:numId="4" w16cid:durableId="662205173">
+    <w:abstractNumId w:val="4"/>
+  </w:num>
+  <w:num w:numId="5" w16cid:durableId="694771892">
+    <w:abstractNumId w:val="8"/>
+  </w:num>
+  <w:num w:numId="6" w16cid:durableId="40058161">
+    <w:abstractNumId w:val="2"/>
+  </w:num>
+  <w:num w:numId="7" w16cid:durableId="1262377340">
     <w:abstractNumId w:val="5"/>
   </w:num>
-  <w:num w:numId="4" w16cid:durableId="662205173">
+  <w:num w:numId="8" w16cid:durableId="1681271066">
     <w:abstractNumId w:val="3"/>
   </w:num>
-  <w:num w:numId="5" w16cid:durableId="694771892">
-    <w:abstractNumId w:val="7"/>
-  </w:num>
-  <w:num w:numId="6" w16cid:durableId="40058161">
+  <w:num w:numId="9" w16cid:durableId="1711689400">
     <w:abstractNumId w:val="1"/>
-  </w:num>
-  <w:num w:numId="7" w16cid:durableId="1262377340">
-    <w:abstractNumId w:val="4"/>
-  </w:num>
-  <w:num w:numId="8" w16cid:durableId="1681271066">
-    <w:abstractNumId w:val="2"/>
   </w:num>
 </w:numbering>
 </file>
@@ -2955,6 +3402,7 @@
   <w:style w:type="character" w:default="1" w:styleId="DefaultParagraphFont">
     <w:name w:val="Default Paragraph Font"/>
     <w:uiPriority w:val="1"/>
+    <w:semiHidden/>
     <w:unhideWhenUsed/>
   </w:style>
   <w:style w:type="table" w:default="1" w:styleId="TableNormal">
@@ -3268,6 +3716,29 @@
       <w:spacing w:val="5"/>
     </w:rPr>
   </w:style>
+  <w:style w:type="character" w:styleId="Hyperlink">
+    <w:name w:val="Hyperlink"/>
+    <w:basedOn w:val="DefaultParagraphFont"/>
+    <w:uiPriority w:val="99"/>
+    <w:unhideWhenUsed/>
+    <w:rsid w:val="00F80B7E"/>
+    <w:rPr>
+      <w:color w:val="467886" w:themeColor="hyperlink"/>
+      <w:u w:val="single"/>
+    </w:rPr>
+  </w:style>
+  <w:style w:type="character" w:styleId="UnresolvedMention">
+    <w:name w:val="Unresolved Mention"/>
+    <w:basedOn w:val="DefaultParagraphFont"/>
+    <w:uiPriority w:val="99"/>
+    <w:semiHidden/>
+    <w:unhideWhenUsed/>
+    <w:rsid w:val="00F80B7E"/>
+    <w:rPr>
+      <w:color w:val="605E5C"/>
+      <w:shd w:val="clear" w:color="auto" w:fill="E1DFDD"/>
+    </w:rPr>
+  </w:style>
 </w:styles>
 </file>
 

</xml_diff>